<commit_message>
corrigindo os artefatos 15 a 20 conforme a correção do Takai
</commit_message>
<xml_diff>
--- a/19 - Regra de Negócio.docx
+++ b/19 - Regra de Negócio.docx
@@ -21,19 +21,10 @@
     </w:p>
     <w:p>
       <w:pPr>
-        <w:rPr>
-          <w:rFonts w:ascii="Arial" w:hAnsi="Arial" w:cs="Arial"/>
-          <w:sz w:val="24"/>
-          <w:szCs w:val="24"/>
-        </w:rPr>
-      </w:pPr>
-    </w:p>
-    <w:p>
-      <w:pPr>
         <w:pStyle w:val="PargrafodaLista"/>
         <w:numPr>
           <w:ilvl w:val="0"/>
-          <w:numId w:val="1"/>
+          <w:numId w:val="2"/>
         </w:numPr>
         <w:rPr>
           <w:rFonts w:ascii="Arial" w:hAnsi="Arial" w:cs="Arial"/>
@@ -47,447 +38,7 @@
           <w:sz w:val="24"/>
           <w:szCs w:val="24"/>
         </w:rPr>
-        <w:t>Após o cliente fazer pedido</w:t>
-      </w:r>
-      <w:r>
-        <w:rPr>
-          <w:rFonts w:ascii="Arial" w:hAnsi="Arial" w:cs="Arial"/>
-          <w:sz w:val="24"/>
-          <w:szCs w:val="24"/>
-        </w:rPr>
-        <w:t xml:space="preserve"> de produtos, o</w:t>
-      </w:r>
-      <w:r>
-        <w:rPr>
-          <w:rFonts w:ascii="Arial" w:hAnsi="Arial" w:cs="Arial"/>
-          <w:sz w:val="24"/>
-          <w:szCs w:val="24"/>
-        </w:rPr>
-        <w:t xml:space="preserve"> funcionário</w:t>
-      </w:r>
-      <w:r>
-        <w:rPr>
-          <w:rFonts w:ascii="Arial" w:hAnsi="Arial" w:cs="Arial"/>
-          <w:sz w:val="24"/>
-          <w:szCs w:val="24"/>
-        </w:rPr>
-        <w:t xml:space="preserve"> deve</w:t>
-      </w:r>
-      <w:r>
-        <w:rPr>
-          <w:rFonts w:ascii="Arial" w:hAnsi="Arial" w:cs="Arial"/>
-          <w:sz w:val="24"/>
-          <w:szCs w:val="24"/>
-        </w:rPr>
-        <w:t xml:space="preserve"> revisar o pedido e</w:t>
-      </w:r>
-      <w:r>
-        <w:rPr>
-          <w:rFonts w:ascii="Arial" w:hAnsi="Arial" w:cs="Arial"/>
-          <w:sz w:val="24"/>
-          <w:szCs w:val="24"/>
-        </w:rPr>
-        <w:t xml:space="preserve"> mostrar todos os produtos que foram selecionados antes d</w:t>
-      </w:r>
-      <w:r>
-        <w:rPr>
-          <w:rFonts w:ascii="Arial" w:hAnsi="Arial" w:cs="Arial"/>
-          <w:sz w:val="24"/>
-          <w:szCs w:val="24"/>
-        </w:rPr>
-        <w:t>o cl</w:t>
-      </w:r>
-      <w:r>
-        <w:rPr>
-          <w:rFonts w:ascii="Arial" w:hAnsi="Arial" w:cs="Arial"/>
-          <w:sz w:val="24"/>
-          <w:szCs w:val="24"/>
-        </w:rPr>
-        <w:t>iente</w:t>
-      </w:r>
-      <w:r>
-        <w:rPr>
-          <w:rFonts w:ascii="Arial" w:hAnsi="Arial" w:cs="Arial"/>
-          <w:sz w:val="24"/>
-          <w:szCs w:val="24"/>
-        </w:rPr>
-        <w:t xml:space="preserve"> ir ao caixa.</w:t>
-      </w:r>
-    </w:p>
-    <w:p>
-      <w:pPr>
-        <w:pStyle w:val="PargrafodaLista"/>
-        <w:numPr>
-          <w:ilvl w:val="0"/>
-          <w:numId w:val="1"/>
-        </w:numPr>
-        <w:rPr>
-          <w:rFonts w:ascii="Arial" w:hAnsi="Arial" w:cs="Arial"/>
-          <w:sz w:val="24"/>
-          <w:szCs w:val="24"/>
-        </w:rPr>
-      </w:pPr>
-      <w:r>
-        <w:rPr>
-          <w:rFonts w:ascii="Arial" w:hAnsi="Arial" w:cs="Arial"/>
-          <w:sz w:val="24"/>
-          <w:szCs w:val="24"/>
-        </w:rPr>
-        <w:t>Caso um produto não esteja disponível, o cliente deve ser</w:t>
-      </w:r>
-      <w:r>
-        <w:rPr>
-          <w:rFonts w:ascii="Arial" w:hAnsi="Arial" w:cs="Arial"/>
-          <w:sz w:val="24"/>
-          <w:szCs w:val="24"/>
-        </w:rPr>
-        <w:t xml:space="preserve"> imediatamente avisado e </w:t>
-      </w:r>
-      <w:r>
-        <w:rPr>
-          <w:rFonts w:ascii="Arial" w:hAnsi="Arial" w:cs="Arial"/>
-          <w:sz w:val="24"/>
-          <w:szCs w:val="24"/>
-        </w:rPr>
-        <w:t>o funcionário</w:t>
-      </w:r>
-      <w:r>
-        <w:rPr>
-          <w:rFonts w:ascii="Arial" w:hAnsi="Arial" w:cs="Arial"/>
-          <w:sz w:val="24"/>
-          <w:szCs w:val="24"/>
-        </w:rPr>
-        <w:t xml:space="preserve"> também deve</w:t>
-      </w:r>
-      <w:r>
-        <w:rPr>
-          <w:rFonts w:ascii="Arial" w:hAnsi="Arial" w:cs="Arial"/>
-          <w:sz w:val="24"/>
-          <w:szCs w:val="24"/>
-        </w:rPr>
-        <w:t xml:space="preserve"> checar o livro de </w:t>
-      </w:r>
-      <w:r>
-        <w:rPr>
-          <w:rFonts w:ascii="Arial" w:hAnsi="Arial" w:cs="Arial"/>
-          <w:sz w:val="24"/>
-          <w:szCs w:val="24"/>
-        </w:rPr>
-        <w:t xml:space="preserve">registro de estoque e deve anotar </w:t>
-      </w:r>
-      <w:r>
-        <w:rPr>
-          <w:rFonts w:ascii="Arial" w:hAnsi="Arial" w:cs="Arial"/>
-          <w:sz w:val="24"/>
-          <w:szCs w:val="24"/>
-        </w:rPr>
-        <w:t>o ocorrido no livro de avisos</w:t>
-      </w:r>
-      <w:r>
-        <w:rPr>
-          <w:rFonts w:ascii="Arial" w:hAnsi="Arial" w:cs="Arial"/>
-          <w:sz w:val="24"/>
-          <w:szCs w:val="24"/>
-        </w:rPr>
-        <w:t>.</w:t>
-      </w:r>
-    </w:p>
-    <w:p>
-      <w:pPr>
-        <w:pStyle w:val="PargrafodaLista"/>
-        <w:numPr>
-          <w:ilvl w:val="0"/>
-          <w:numId w:val="1"/>
-        </w:numPr>
-        <w:rPr>
-          <w:rFonts w:ascii="Arial" w:hAnsi="Arial" w:cs="Arial"/>
-          <w:sz w:val="24"/>
-          <w:szCs w:val="24"/>
-        </w:rPr>
-      </w:pPr>
-      <w:r>
-        <w:rPr>
-          <w:rFonts w:ascii="Arial" w:hAnsi="Arial" w:cs="Arial"/>
-          <w:sz w:val="24"/>
-          <w:szCs w:val="24"/>
-        </w:rPr>
-        <w:t xml:space="preserve">No caso de não houver troco </w:t>
-      </w:r>
-      <w:r>
-        <w:rPr>
-          <w:rFonts w:ascii="Arial" w:hAnsi="Arial" w:cs="Arial"/>
-          <w:sz w:val="24"/>
-          <w:szCs w:val="24"/>
-        </w:rPr>
-        <w:t>suficiente no caixa, o gerente deve ser comunicado</w:t>
-      </w:r>
-      <w:r>
-        <w:rPr>
-          <w:rFonts w:ascii="Arial" w:hAnsi="Arial" w:cs="Arial"/>
-          <w:sz w:val="24"/>
-          <w:szCs w:val="24"/>
-        </w:rPr>
-        <w:t xml:space="preserve"> imediatamente</w:t>
-      </w:r>
-      <w:r>
-        <w:rPr>
-          <w:rFonts w:ascii="Arial" w:hAnsi="Arial" w:cs="Arial"/>
-          <w:sz w:val="24"/>
-          <w:szCs w:val="24"/>
-        </w:rPr>
-        <w:t>.</w:t>
-      </w:r>
-    </w:p>
-    <w:p>
-      <w:pPr>
-        <w:pStyle w:val="PargrafodaLista"/>
-        <w:numPr>
-          <w:ilvl w:val="0"/>
-          <w:numId w:val="1"/>
-        </w:numPr>
-        <w:rPr>
-          <w:rFonts w:ascii="Arial" w:hAnsi="Arial" w:cs="Arial"/>
-          <w:sz w:val="24"/>
-          <w:szCs w:val="24"/>
-        </w:rPr>
-      </w:pPr>
-      <w:r>
-        <w:rPr>
-          <w:rFonts w:ascii="Arial" w:hAnsi="Arial" w:cs="Arial"/>
-          <w:sz w:val="24"/>
-          <w:szCs w:val="24"/>
-        </w:rPr>
-        <w:t>O cliente pode pagar com dinheiro ou cartão de débito ou crédito.</w:t>
-      </w:r>
-    </w:p>
-    <w:p>
-      <w:pPr>
-        <w:pStyle w:val="PargrafodaLista"/>
-        <w:numPr>
-          <w:ilvl w:val="0"/>
-          <w:numId w:val="1"/>
-        </w:numPr>
-        <w:rPr>
-          <w:rFonts w:ascii="Arial" w:hAnsi="Arial" w:cs="Arial"/>
-          <w:sz w:val="24"/>
-          <w:szCs w:val="24"/>
-        </w:rPr>
-      </w:pPr>
-      <w:r>
-        <w:rPr>
-          <w:rFonts w:ascii="Arial" w:hAnsi="Arial" w:cs="Arial"/>
-          <w:sz w:val="24"/>
-          <w:szCs w:val="24"/>
-        </w:rPr>
-        <w:t xml:space="preserve">Caso </w:t>
-      </w:r>
-      <w:r>
-        <w:rPr>
-          <w:rFonts w:ascii="Arial" w:hAnsi="Arial" w:cs="Arial"/>
-          <w:sz w:val="24"/>
-          <w:szCs w:val="24"/>
-        </w:rPr>
-        <w:t>o cliente queira pagar com cartão de crédito, o funcionário deve informar o número de vezes que é possível pagar sem juros e o número de vezes que é possível pagar com juros.</w:t>
-      </w:r>
-    </w:p>
-    <w:p>
-      <w:pPr>
-        <w:pStyle w:val="PargrafodaLista"/>
-        <w:numPr>
-          <w:ilvl w:val="0"/>
-          <w:numId w:val="1"/>
-        </w:numPr>
-        <w:rPr>
-          <w:rFonts w:ascii="Arial" w:hAnsi="Arial" w:cs="Arial"/>
-          <w:sz w:val="24"/>
-          <w:szCs w:val="24"/>
-        </w:rPr>
-      </w:pPr>
-      <w:r>
-        <w:rPr>
-          <w:rFonts w:ascii="Arial" w:hAnsi="Arial" w:cs="Arial"/>
-          <w:sz w:val="24"/>
-          <w:szCs w:val="24"/>
-        </w:rPr>
-        <w:t xml:space="preserve">Se o cliente quiser </w:t>
-      </w:r>
-      <w:r>
-        <w:rPr>
-          <w:rFonts w:ascii="Arial" w:hAnsi="Arial" w:cs="Arial"/>
-          <w:sz w:val="24"/>
-          <w:szCs w:val="24"/>
-        </w:rPr>
-        <w:t>pagar com</w:t>
-      </w:r>
-      <w:r>
-        <w:rPr>
-          <w:rFonts w:ascii="Arial" w:hAnsi="Arial" w:cs="Arial"/>
-          <w:sz w:val="24"/>
-          <w:szCs w:val="24"/>
-        </w:rPr>
-        <w:t xml:space="preserve"> juros, deve ser informado o valor total</w:t>
-      </w:r>
-      <w:r>
-        <w:rPr>
-          <w:rFonts w:ascii="Arial" w:hAnsi="Arial" w:cs="Arial"/>
-          <w:sz w:val="24"/>
-          <w:szCs w:val="24"/>
-        </w:rPr>
-        <w:t xml:space="preserve"> que ele está pagando.</w:t>
-      </w:r>
-    </w:p>
-    <w:p>
-      <w:pPr>
-        <w:pStyle w:val="PargrafodaLista"/>
-        <w:numPr>
-          <w:ilvl w:val="0"/>
-          <w:numId w:val="1"/>
-        </w:numPr>
-        <w:rPr>
-          <w:rFonts w:ascii="Arial" w:hAnsi="Arial" w:cs="Arial"/>
-          <w:sz w:val="24"/>
-          <w:szCs w:val="24"/>
-        </w:rPr>
-      </w:pPr>
-      <w:r>
-        <w:rPr>
-          <w:rFonts w:ascii="Arial" w:hAnsi="Arial" w:cs="Arial"/>
-          <w:sz w:val="24"/>
-          <w:szCs w:val="24"/>
-        </w:rPr>
-        <w:t>Se o cliente quiser que a loja delete seu cadastro, o funcionário deve realizá-lo.</w:t>
-      </w:r>
-    </w:p>
-    <w:p>
-      <w:pPr>
-        <w:pStyle w:val="PargrafodaLista"/>
-        <w:numPr>
-          <w:ilvl w:val="0"/>
-          <w:numId w:val="1"/>
-        </w:numPr>
-        <w:rPr>
-          <w:rFonts w:ascii="Arial" w:hAnsi="Arial" w:cs="Arial"/>
-          <w:sz w:val="24"/>
-          <w:szCs w:val="24"/>
-        </w:rPr>
-      </w:pPr>
-      <w:r>
-        <w:rPr>
-          <w:rFonts w:ascii="Arial" w:hAnsi="Arial" w:cs="Arial"/>
-          <w:sz w:val="24"/>
-          <w:szCs w:val="24"/>
-        </w:rPr>
-        <w:t>Todo</w:t>
-      </w:r>
-      <w:r>
-        <w:rPr>
-          <w:rFonts w:ascii="Arial" w:hAnsi="Arial" w:cs="Arial"/>
-          <w:sz w:val="24"/>
-          <w:szCs w:val="24"/>
-        </w:rPr>
-        <w:t xml:space="preserve">s os produtos, após serem pagos, devem ser embalados com sacos plásticos sem custo adicional. </w:t>
-      </w:r>
-    </w:p>
-    <w:p>
-      <w:pPr>
-        <w:pStyle w:val="PargrafodaLista"/>
-        <w:numPr>
-          <w:ilvl w:val="0"/>
-          <w:numId w:val="1"/>
-        </w:numPr>
-        <w:rPr>
-          <w:rFonts w:ascii="Arial" w:hAnsi="Arial" w:cs="Arial"/>
-          <w:sz w:val="24"/>
-          <w:szCs w:val="24"/>
-        </w:rPr>
-      </w:pPr>
-      <w:r>
-        <w:rPr>
-          <w:rFonts w:ascii="Arial" w:hAnsi="Arial" w:cs="Arial"/>
-          <w:sz w:val="24"/>
-          <w:szCs w:val="24"/>
-        </w:rPr>
-        <w:t xml:space="preserve">Durante a aquisição, </w:t>
-      </w:r>
-      <w:r>
-        <w:rPr>
-          <w:rFonts w:ascii="Arial" w:hAnsi="Arial" w:cs="Arial"/>
-          <w:sz w:val="24"/>
-          <w:szCs w:val="24"/>
-        </w:rPr>
-        <w:t>dados como</w:t>
-      </w:r>
-      <w:r>
-        <w:rPr>
-          <w:rFonts w:ascii="Arial" w:hAnsi="Arial" w:cs="Arial"/>
-          <w:sz w:val="24"/>
-          <w:szCs w:val="24"/>
-        </w:rPr>
-        <w:t>:</w:t>
-      </w:r>
-      <w:r>
-        <w:rPr>
-          <w:rFonts w:ascii="Arial" w:hAnsi="Arial" w:cs="Arial"/>
-          <w:sz w:val="24"/>
-          <w:szCs w:val="24"/>
-        </w:rPr>
-        <w:t xml:space="preserve"> quais e quantos produtos um cliente</w:t>
-      </w:r>
-      <w:r>
-        <w:rPr>
-          <w:rFonts w:ascii="Arial" w:hAnsi="Arial" w:cs="Arial"/>
-          <w:sz w:val="24"/>
-          <w:szCs w:val="24"/>
-        </w:rPr>
-        <w:t xml:space="preserve"> cadastrado</w:t>
-      </w:r>
-      <w:r>
-        <w:rPr>
-          <w:rFonts w:ascii="Arial" w:hAnsi="Arial" w:cs="Arial"/>
-          <w:sz w:val="24"/>
-          <w:szCs w:val="24"/>
-        </w:rPr>
-        <w:t xml:space="preserve"> comprou</w:t>
-      </w:r>
-      <w:r>
-        <w:rPr>
-          <w:rFonts w:ascii="Arial" w:hAnsi="Arial" w:cs="Arial"/>
-          <w:sz w:val="24"/>
-          <w:szCs w:val="24"/>
-        </w:rPr>
-        <w:t xml:space="preserve">, </w:t>
-      </w:r>
-      <w:r>
-        <w:rPr>
-          <w:rFonts w:ascii="Arial" w:hAnsi="Arial" w:cs="Arial"/>
-          <w:sz w:val="24"/>
-          <w:szCs w:val="24"/>
-        </w:rPr>
-        <w:t xml:space="preserve">a data da </w:t>
-      </w:r>
-      <w:r>
-        <w:rPr>
-          <w:rFonts w:ascii="Arial" w:hAnsi="Arial" w:cs="Arial"/>
-          <w:sz w:val="24"/>
-          <w:szCs w:val="24"/>
-        </w:rPr>
-        <w:t>compra e uma cópia da nota fiscal deve ser</w:t>
-      </w:r>
-      <w:r>
-        <w:rPr>
-          <w:rFonts w:ascii="Arial" w:hAnsi="Arial" w:cs="Arial"/>
-          <w:sz w:val="24"/>
-          <w:szCs w:val="24"/>
-        </w:rPr>
-        <w:t xml:space="preserve"> registrados</w:t>
-      </w:r>
-      <w:r>
-        <w:rPr>
-          <w:rFonts w:ascii="Arial" w:hAnsi="Arial" w:cs="Arial"/>
-          <w:sz w:val="24"/>
-          <w:szCs w:val="24"/>
-        </w:rPr>
-        <w:t xml:space="preserve"> junto com o CPF do cliente.</w:t>
+        <w:t>RN001 – O pagamento de um pedido deve ocorrer no máximo em 30 minutos após o cliente receber a comanda.</w:t>
       </w:r>
     </w:p>
     <w:sectPr>
@@ -503,6 +54,119 @@
 <file path=word/numbering.xml><?xml version="1.0" encoding="utf-8"?>
 <w:numbering xmlns:wpc="http://schemas.microsoft.com/office/word/2010/wordprocessingCanvas" xmlns:cx="http://schemas.microsoft.com/office/drawing/2014/chartex" xmlns:cx1="http://schemas.microsoft.com/office/drawing/2015/9/8/chartex" xmlns:cx2="http://schemas.microsoft.com/office/drawing/2015/10/21/chartex" xmlns:cx3="http://schemas.microsoft.com/office/drawing/2016/5/9/chartex" xmlns:cx4="http://schemas.microsoft.com/office/drawing/2016/5/10/chartex" xmlns:cx5="http://schemas.microsoft.com/office/drawing/2016/5/11/chartex" xmlns:cx6="http://schemas.microsoft.com/office/drawing/2016/5/12/chartex" xmlns:cx7="http://schemas.microsoft.com/office/drawing/2016/5/13/chartex" xmlns:cx8="http://schemas.microsoft.com/office/drawing/2016/5/14/chartex" xmlns:mc="http://schemas.openxmlformats.org/markup-compatibility/2006" xmlns:aink="http://schemas.microsoft.com/office/drawing/2016/ink" xmlns:am3d="http://schemas.microsoft.com/office/drawing/2017/model3d" xmlns:o="urn:schemas-microsoft-com:office:office" xmlns:r="http://schemas.openxmlformats.org/officeDocument/2006/relationships" xmlns:m="http://schemas.openxmlformats.org/officeDocument/2006/math" xmlns:v="urn:schemas-microsoft-com:vml" xmlns:wp14="http://schemas.microsoft.com/office/word/2010/wordprocessingDrawing" xmlns:wp="http://schemas.openxmlformats.org/drawingml/2006/wordprocessingDrawing" xmlns:w10="urn:schemas-microsoft-com:office:word" xmlns:w="http://schemas.openxmlformats.org/wordprocessingml/2006/main" xmlns:w14="http://schemas.microsoft.com/office/word/2010/wordml" xmlns:w15="http://schemas.microsoft.com/office/word/2012/wordml" xmlns:w16cex="http://schemas.microsoft.com/office/word/2018/wordml/cex" xmlns:w16cid="http://schemas.microsoft.com/office/word/2016/wordml/cid" xmlns:w16="http://schemas.microsoft.com/office/word/2018/wordml" xmlns:w16se="http://schemas.microsoft.com/office/word/2015/wordml/symex" xmlns:wpg="http://schemas.microsoft.com/office/word/2010/wordprocessingGroup" xmlns:wpi="http://schemas.microsoft.com/office/word/2010/wordprocessingInk" xmlns:wne="http://schemas.microsoft.com/office/word/2006/wordml" xmlns:wps="http://schemas.microsoft.com/office/word/2010/wordprocessingShape" mc:Ignorable="w14 w15 w16se w16cid w16 w16cex wp14">
   <w:abstractNum w:abstractNumId="0" w15:restartNumberingAfterBreak="0">
+    <w:nsid w:val="132C256A"/>
+    <w:multiLevelType w:val="hybridMultilevel"/>
+    <w:tmpl w:val="28F814DA"/>
+    <w:lvl w:ilvl="0" w:tplc="04160001">
+      <w:start w:val="1"/>
+      <w:numFmt w:val="bullet"/>
+      <w:lvlText w:val=""/>
+      <w:lvlJc w:val="left"/>
+      <w:pPr>
+        <w:ind w:left="720" w:hanging="360"/>
+      </w:pPr>
+      <w:rPr>
+        <w:rFonts w:ascii="Symbol" w:hAnsi="Symbol" w:hint="default"/>
+      </w:rPr>
+    </w:lvl>
+    <w:lvl w:ilvl="1" w:tplc="04160003" w:tentative="1">
+      <w:start w:val="1"/>
+      <w:numFmt w:val="bullet"/>
+      <w:lvlText w:val="o"/>
+      <w:lvlJc w:val="left"/>
+      <w:pPr>
+        <w:ind w:left="1440" w:hanging="360"/>
+      </w:pPr>
+      <w:rPr>
+        <w:rFonts w:ascii="Courier New" w:hAnsi="Courier New" w:cs="Courier New" w:hint="default"/>
+      </w:rPr>
+    </w:lvl>
+    <w:lvl w:ilvl="2" w:tplc="04160005" w:tentative="1">
+      <w:start w:val="1"/>
+      <w:numFmt w:val="bullet"/>
+      <w:lvlText w:val=""/>
+      <w:lvlJc w:val="left"/>
+      <w:pPr>
+        <w:ind w:left="2160" w:hanging="360"/>
+      </w:pPr>
+      <w:rPr>
+        <w:rFonts w:ascii="Wingdings" w:hAnsi="Wingdings" w:hint="default"/>
+      </w:rPr>
+    </w:lvl>
+    <w:lvl w:ilvl="3" w:tplc="04160001" w:tentative="1">
+      <w:start w:val="1"/>
+      <w:numFmt w:val="bullet"/>
+      <w:lvlText w:val=""/>
+      <w:lvlJc w:val="left"/>
+      <w:pPr>
+        <w:ind w:left="2880" w:hanging="360"/>
+      </w:pPr>
+      <w:rPr>
+        <w:rFonts w:ascii="Symbol" w:hAnsi="Symbol" w:hint="default"/>
+      </w:rPr>
+    </w:lvl>
+    <w:lvl w:ilvl="4" w:tplc="04160003" w:tentative="1">
+      <w:start w:val="1"/>
+      <w:numFmt w:val="bullet"/>
+      <w:lvlText w:val="o"/>
+      <w:lvlJc w:val="left"/>
+      <w:pPr>
+        <w:ind w:left="3600" w:hanging="360"/>
+      </w:pPr>
+      <w:rPr>
+        <w:rFonts w:ascii="Courier New" w:hAnsi="Courier New" w:cs="Courier New" w:hint="default"/>
+      </w:rPr>
+    </w:lvl>
+    <w:lvl w:ilvl="5" w:tplc="04160005" w:tentative="1">
+      <w:start w:val="1"/>
+      <w:numFmt w:val="bullet"/>
+      <w:lvlText w:val=""/>
+      <w:lvlJc w:val="left"/>
+      <w:pPr>
+        <w:ind w:left="4320" w:hanging="360"/>
+      </w:pPr>
+      <w:rPr>
+        <w:rFonts w:ascii="Wingdings" w:hAnsi="Wingdings" w:hint="default"/>
+      </w:rPr>
+    </w:lvl>
+    <w:lvl w:ilvl="6" w:tplc="04160001" w:tentative="1">
+      <w:start w:val="1"/>
+      <w:numFmt w:val="bullet"/>
+      <w:lvlText w:val=""/>
+      <w:lvlJc w:val="left"/>
+      <w:pPr>
+        <w:ind w:left="5040" w:hanging="360"/>
+      </w:pPr>
+      <w:rPr>
+        <w:rFonts w:ascii="Symbol" w:hAnsi="Symbol" w:hint="default"/>
+      </w:rPr>
+    </w:lvl>
+    <w:lvl w:ilvl="7" w:tplc="04160003" w:tentative="1">
+      <w:start w:val="1"/>
+      <w:numFmt w:val="bullet"/>
+      <w:lvlText w:val="o"/>
+      <w:lvlJc w:val="left"/>
+      <w:pPr>
+        <w:ind w:left="5760" w:hanging="360"/>
+      </w:pPr>
+      <w:rPr>
+        <w:rFonts w:ascii="Courier New" w:hAnsi="Courier New" w:cs="Courier New" w:hint="default"/>
+      </w:rPr>
+    </w:lvl>
+    <w:lvl w:ilvl="8" w:tplc="04160005" w:tentative="1">
+      <w:start w:val="1"/>
+      <w:numFmt w:val="bullet"/>
+      <w:lvlText w:val=""/>
+      <w:lvlJc w:val="left"/>
+      <w:pPr>
+        <w:ind w:left="6480" w:hanging="360"/>
+      </w:pPr>
+      <w:rPr>
+        <w:rFonts w:ascii="Wingdings" w:hAnsi="Wingdings" w:hint="default"/>
+      </w:rPr>
+    </w:lvl>
+  </w:abstractNum>
+  <w:abstractNum w:abstractNumId="1" w15:restartNumberingAfterBreak="0">
     <w:nsid w:val="4D3A6F46"/>
     <w:multiLevelType w:val="hybridMultilevel"/>
     <w:tmpl w:val="30A80370"/>
@@ -616,6 +280,9 @@
     </w:lvl>
   </w:abstractNum>
   <w:num w:numId="1">
+    <w:abstractNumId w:val="1"/>
+  </w:num>
+  <w:num w:numId="2">
     <w:abstractNumId w:val="0"/>
   </w:num>
 </w:numbering>

</xml_diff>